<commit_message>
add views and templates for advanced stats
</commit_message>
<xml_diff>
--- a/submissions/p2-part3-xu-bansal.docx
+++ b/submissions/p2-part3-xu-bansal.docx
@@ -18,24 +18,6 @@
     </w:p>
     <w:p>
       <w:pPr>
-        <w:pStyle w:val="Heading1"/>
-      </w:pPr>
-      <w:r>
-        <w:t xml:space="preserve">Answer each of the following questions in </w:t>
-      </w:r>
-      <w:r>
-        <w:rPr>
-          <w:color w:val="0000FF"/>
-        </w:rPr>
-        <w:t>BLUE</w:t>
-      </w:r>
-      <w:r>
-        <w:t xml:space="preserve"> colored font.</w:t>
-      </w:r>
-    </w:p>
-    <w:p/>
-    <w:p>
-      <w:pPr>
         <w:pStyle w:val="Heading2"/>
       </w:pPr>
       <w:r>
@@ -123,32 +105,59 @@
         <w:pStyle w:val="Exerciseindented"/>
         <w:ind w:left="0"/>
         <w:rPr>
-          <w:color w:val="0432FF"/>
-        </w:rPr>
-      </w:pPr>
-      <w:r>
-        <w:rPr>
+          <w:rFonts w:ascii="Cambria" w:hAnsi="Cambria"/>
+          <w:color w:val="0432FF"/>
+        </w:rPr>
+      </w:pPr>
+      <w:r>
+        <w:rPr>
+          <w:rFonts w:ascii="Cambria" w:hAnsi="Cambria"/>
           <w:color w:val="0432FF"/>
         </w:rPr>
         <w:t xml:space="preserve">As of right now, the project is at a pretty good stage, where we are able to visualize all of the raw data that we are working with on a functional front-end client. Our project has been set up well, as we were careful to consider future functional requirements, and how our code will need to be altered/extended in the future. </w:t>
       </w:r>
       <w:r>
         <w:rPr>
-          <w:color w:val="0432FF"/>
-        </w:rPr>
-        <w:t>Now, with the app and database backend set up, we are shifting our focus towards analytics using the data that we have, so that our project actually has meaningful functionality. The roadblocks at the moment have to do with version control between us, while also contending with certain gaps in our knowledge (whether that’s in relation to each other or the project itself)</w:t>
-      </w:r>
-      <w:r>
-        <w:rPr>
+          <w:rFonts w:ascii="Cambria" w:hAnsi="Cambria"/>
+          <w:color w:val="0432FF"/>
+        </w:rPr>
+        <w:t xml:space="preserve">Now, with the app and database backend set up, we are shifting our focus towards analytics using the data that we have, so that our project actually has meaningful functionality. </w:t>
+      </w:r>
+      <w:r>
+        <w:rPr>
+          <w:rFonts w:ascii="Cambria" w:hAnsi="Cambria"/>
+          <w:color w:val="0432FF"/>
+        </w:rPr>
+        <w:t xml:space="preserve">So far, we have been able to implement a multitude of advanced features (mainly using stored procedures), which will be shown in more detail later in this report. </w:t>
+      </w:r>
+      <w:r>
+        <w:rPr>
+          <w:rFonts w:ascii="Cambria" w:hAnsi="Cambria"/>
+          <w:color w:val="0432FF"/>
+        </w:rPr>
+        <w:t xml:space="preserve">The roadblocks at the moment have to do with version control, while also contending with certain gaps in our </w:t>
+      </w:r>
+      <w:r>
+        <w:rPr>
+          <w:rFonts w:ascii="Cambria" w:hAnsi="Cambria"/>
+          <w:color w:val="0432FF"/>
+        </w:rPr>
+        <w:t xml:space="preserve">individual </w:t>
+      </w:r>
+      <w:r>
+        <w:rPr>
+          <w:rFonts w:ascii="Cambria" w:hAnsi="Cambria"/>
+          <w:color w:val="0432FF"/>
+        </w:rPr>
+        <w:t>knowledge (whether that’s in relation to each other or the project itself)</w:t>
+      </w:r>
+      <w:r>
+        <w:rPr>
+          <w:rFonts w:ascii="Cambria" w:hAnsi="Cambria"/>
           <w:color w:val="0432FF"/>
         </w:rPr>
         <w:t xml:space="preserve"> that have made it difficult to incorporate some of the advanced features we’ve learned throughout this course.</w:t>
       </w:r>
-    </w:p>
-    <w:p>
-      <w:pPr>
-        <w:pStyle w:val="Exerciseindented"/>
-      </w:pPr>
     </w:p>
     <w:p>
       <w:pPr>
@@ -209,6 +218,56 @@
     <w:p>
       <w:pPr>
         <w:pStyle w:val="Exerciseindented"/>
+        <w:jc w:val="center"/>
+        <w:rPr>
+          <w:rFonts w:asciiTheme="minorHAnsi" w:hAnsiTheme="minorHAnsi"/>
+        </w:rPr>
+      </w:pPr>
+      <w:r>
+        <w:rPr>
+          <w:rFonts w:asciiTheme="minorHAnsi" w:hAnsiTheme="minorHAnsi"/>
+          <w:noProof/>
+        </w:rPr>
+        <w:drawing>
+          <wp:inline distT="0" distB="0" distL="0" distR="0" wp14:anchorId="332BAFB3" wp14:editId="3ECB88CC">
+            <wp:extent cx="3284111" cy="3454400"/>
+            <wp:effectExtent l="0" t="0" r="5715" b="0"/>
+            <wp:docPr id="1" name="Picture 1"/>
+            <wp:cNvGraphicFramePr>
+              <a:graphicFrameLocks xmlns:a="http://schemas.openxmlformats.org/drawingml/2006/main" noChangeAspect="1"/>
+            </wp:cNvGraphicFramePr>
+            <a:graphic xmlns:a="http://schemas.openxmlformats.org/drawingml/2006/main">
+              <a:graphicData uri="http://schemas.openxmlformats.org/drawingml/2006/picture">
+                <pic:pic xmlns:pic="http://schemas.openxmlformats.org/drawingml/2006/picture">
+                  <pic:nvPicPr>
+                    <pic:cNvPr id="1" name="Screen Shot 2022-04-15 at 9.34.07 PM.png"/>
+                    <pic:cNvPicPr/>
+                  </pic:nvPicPr>
+                  <pic:blipFill>
+                    <a:blip r:embed="rId5"/>
+                    <a:stretch>
+                      <a:fillRect/>
+                    </a:stretch>
+                  </pic:blipFill>
+                  <pic:spPr>
+                    <a:xfrm>
+                      <a:off x="0" y="0"/>
+                      <a:ext cx="3315878" cy="3487814"/>
+                    </a:xfrm>
+                    <a:prstGeom prst="rect">
+                      <a:avLst/>
+                    </a:prstGeom>
+                  </pic:spPr>
+                </pic:pic>
+              </a:graphicData>
+            </a:graphic>
+          </wp:inline>
+        </w:drawing>
+      </w:r>
+    </w:p>
+    <w:p>
+      <w:pPr>
+        <w:pStyle w:val="Exerciseindented"/>
         <w:numPr>
           <w:ilvl w:val="2"/>
           <w:numId w:val="3"/>
@@ -221,7 +280,58 @@
         <w:rPr>
           <w:rFonts w:asciiTheme="minorHAnsi" w:hAnsiTheme="minorHAnsi"/>
         </w:rPr>
+        <w:lastRenderedPageBreak/>
         <w:t xml:space="preserve">Include the screenshots of decomposed tables. </w:t>
+      </w:r>
+    </w:p>
+    <w:p>
+      <w:pPr>
+        <w:pStyle w:val="Exerciseindented"/>
+        <w:jc w:val="center"/>
+        <w:rPr>
+          <w:rFonts w:asciiTheme="minorHAnsi" w:hAnsiTheme="minorHAnsi"/>
+        </w:rPr>
+      </w:pPr>
+      <w:r>
+        <w:rPr>
+          <w:rFonts w:asciiTheme="minorHAnsi" w:hAnsiTheme="minorHAnsi"/>
+          <w:noProof/>
+        </w:rPr>
+        <w:drawing>
+          <wp:inline distT="0" distB="0" distL="0" distR="0" wp14:anchorId="7B1397EC" wp14:editId="54C4CD5C">
+            <wp:extent cx="1731044" cy="3906982"/>
+            <wp:effectExtent l="0" t="0" r="0" b="5080"/>
+            <wp:docPr id="2" name="Picture 2"/>
+            <wp:cNvGraphicFramePr>
+              <a:graphicFrameLocks xmlns:a="http://schemas.openxmlformats.org/drawingml/2006/main" noChangeAspect="1"/>
+            </wp:cNvGraphicFramePr>
+            <a:graphic xmlns:a="http://schemas.openxmlformats.org/drawingml/2006/main">
+              <a:graphicData uri="http://schemas.openxmlformats.org/drawingml/2006/picture">
+                <pic:pic xmlns:pic="http://schemas.openxmlformats.org/drawingml/2006/picture">
+                  <pic:nvPicPr>
+                    <pic:cNvPr id="2" name="Screen Shot 2022-04-15 at 9.37.44 PM.png"/>
+                    <pic:cNvPicPr/>
+                  </pic:nvPicPr>
+                  <pic:blipFill>
+                    <a:blip r:embed="rId6"/>
+                    <a:stretch>
+                      <a:fillRect/>
+                    </a:stretch>
+                  </pic:blipFill>
+                  <pic:spPr>
+                    <a:xfrm>
+                      <a:off x="0" y="0"/>
+                      <a:ext cx="1735846" cy="3917820"/>
+                    </a:xfrm>
+                    <a:prstGeom prst="rect">
+                      <a:avLst/>
+                    </a:prstGeom>
+                  </pic:spPr>
+                </pic:pic>
+              </a:graphicData>
+            </a:graphic>
+          </wp:inline>
+        </w:drawing>
       </w:r>
     </w:p>
     <w:p>
@@ -257,6 +367,130 @@
     <w:p>
       <w:pPr>
         <w:pStyle w:val="Exerciseindented"/>
+        <w:ind w:left="0"/>
+        <w:rPr>
+          <w:rFonts w:asciiTheme="minorHAnsi" w:hAnsiTheme="minorHAnsi"/>
+          <w:color w:val="0432FF"/>
+        </w:rPr>
+      </w:pPr>
+      <w:r>
+        <w:rPr>
+          <w:rFonts w:asciiTheme="minorHAnsi" w:hAnsiTheme="minorHAnsi"/>
+          <w:color w:val="0432FF"/>
+        </w:rPr>
+        <w:t xml:space="preserve">Below, I included some screenshots of some of the stored procedures we wrote for this component of the project. Basically, what these stored procedures do is take in some parameters (pitch name, pitch type </w:t>
+      </w:r>
+      <w:proofErr w:type="spellStart"/>
+      <w:r>
+        <w:rPr>
+          <w:rFonts w:asciiTheme="minorHAnsi" w:hAnsiTheme="minorHAnsi"/>
+          <w:color w:val="0432FF"/>
+        </w:rPr>
+        <w:t>etc</w:t>
+      </w:r>
+      <w:proofErr w:type="spellEnd"/>
+      <w:r>
+        <w:rPr>
+          <w:rFonts w:asciiTheme="minorHAnsi" w:hAnsiTheme="minorHAnsi"/>
+          <w:color w:val="0432FF"/>
+        </w:rPr>
+        <w:t xml:space="preserve">) depending on the function and return either a sorted leaderboard of pitchers with that attribute or the information about a specific pitcher. These stored procedures are going to be the backbone of our application, because the most important functionality is going to be users getting to choose different pitchers and attributes and seeing information based on their choices. These stored procedures are then called in our front end – back end connection in Python. </w:t>
+      </w:r>
+    </w:p>
+    <w:p>
+      <w:pPr>
+        <w:pStyle w:val="Exerciseindented"/>
+        <w:rPr>
+          <w:rFonts w:asciiTheme="minorHAnsi" w:hAnsiTheme="minorHAnsi"/>
+        </w:rPr>
+      </w:pPr>
+      <w:r>
+        <w:rPr>
+          <w:rFonts w:asciiTheme="minorHAnsi" w:hAnsiTheme="minorHAnsi"/>
+          <w:noProof/>
+        </w:rPr>
+        <w:lastRenderedPageBreak/>
+        <w:drawing>
+          <wp:inline distT="0" distB="0" distL="0" distR="0" wp14:anchorId="643A7F68" wp14:editId="3336AAE6">
+            <wp:extent cx="5486400" cy="1802130"/>
+            <wp:effectExtent l="0" t="0" r="0" b="1270"/>
+            <wp:docPr id="5" name="Picture 5" descr="Text&#10;&#10;Description automatically generated"/>
+            <wp:cNvGraphicFramePr>
+              <a:graphicFrameLocks xmlns:a="http://schemas.openxmlformats.org/drawingml/2006/main" noChangeAspect="1"/>
+            </wp:cNvGraphicFramePr>
+            <a:graphic xmlns:a="http://schemas.openxmlformats.org/drawingml/2006/main">
+              <a:graphicData uri="http://schemas.openxmlformats.org/drawingml/2006/picture">
+                <pic:pic xmlns:pic="http://schemas.openxmlformats.org/drawingml/2006/picture">
+                  <pic:nvPicPr>
+                    <pic:cNvPr id="1" name="Picture 1" descr="Text&#10;&#10;Description automatically generated"/>
+                    <pic:cNvPicPr/>
+                  </pic:nvPicPr>
+                  <pic:blipFill>
+                    <a:blip r:embed="rId7"/>
+                    <a:stretch>
+                      <a:fillRect/>
+                    </a:stretch>
+                  </pic:blipFill>
+                  <pic:spPr>
+                    <a:xfrm>
+                      <a:off x="0" y="0"/>
+                      <a:ext cx="5486400" cy="1802130"/>
+                    </a:xfrm>
+                    <a:prstGeom prst="rect">
+                      <a:avLst/>
+                    </a:prstGeom>
+                  </pic:spPr>
+                </pic:pic>
+              </a:graphicData>
+            </a:graphic>
+          </wp:inline>
+        </w:drawing>
+      </w:r>
+      <w:r>
+        <w:rPr>
+          <w:rFonts w:asciiTheme="minorHAnsi" w:hAnsiTheme="minorHAnsi"/>
+          <w:noProof/>
+        </w:rPr>
+        <w:drawing>
+          <wp:inline distT="0" distB="0" distL="0" distR="0" wp14:anchorId="53470588" wp14:editId="66AC1349">
+            <wp:extent cx="5486400" cy="2962275"/>
+            <wp:effectExtent l="0" t="0" r="0" b="0"/>
+            <wp:docPr id="6" name="Picture 6" descr="Text&#10;&#10;Description automatically generated"/>
+            <wp:cNvGraphicFramePr>
+              <a:graphicFrameLocks xmlns:a="http://schemas.openxmlformats.org/drawingml/2006/main" noChangeAspect="1"/>
+            </wp:cNvGraphicFramePr>
+            <a:graphic xmlns:a="http://schemas.openxmlformats.org/drawingml/2006/main">
+              <a:graphicData uri="http://schemas.openxmlformats.org/drawingml/2006/picture">
+                <pic:pic xmlns:pic="http://schemas.openxmlformats.org/drawingml/2006/picture">
+                  <pic:nvPicPr>
+                    <pic:cNvPr id="2" name="Picture 2" descr="Text&#10;&#10;Description automatically generated"/>
+                    <pic:cNvPicPr/>
+                  </pic:nvPicPr>
+                  <pic:blipFill>
+                    <a:blip r:embed="rId8"/>
+                    <a:stretch>
+                      <a:fillRect/>
+                    </a:stretch>
+                  </pic:blipFill>
+                  <pic:spPr>
+                    <a:xfrm>
+                      <a:off x="0" y="0"/>
+                      <a:ext cx="5486400" cy="2962275"/>
+                    </a:xfrm>
+                    <a:prstGeom prst="rect">
+                      <a:avLst/>
+                    </a:prstGeom>
+                  </pic:spPr>
+                </pic:pic>
+              </a:graphicData>
+            </a:graphic>
+          </wp:inline>
+        </w:drawing>
+      </w:r>
+    </w:p>
+    <w:p>
+      <w:pPr>
+        <w:pStyle w:val="Exerciseindented"/>
         <w:ind w:left="720"/>
         <w:rPr>
           <w:rFonts w:asciiTheme="minorHAnsi" w:hAnsiTheme="minorHAnsi"/>
@@ -297,18 +531,68 @@
       <w:pPr>
         <w:pStyle w:val="Exerciseindented"/>
         <w:ind w:left="0"/>
-      </w:pPr>
-    </w:p>
-    <w:p>
-      <w:pPr>
-        <w:pStyle w:val="Exerciseindented"/>
-      </w:pPr>
+        <w:rPr>
+          <w:rFonts w:ascii="Cambria" w:hAnsi="Cambria"/>
+          <w:color w:val="0432FF"/>
+        </w:rPr>
+      </w:pPr>
+      <w:r>
+        <w:rPr>
+          <w:rFonts w:ascii="Cambria" w:hAnsi="Cambria"/>
+          <w:color w:val="0432FF"/>
+        </w:rPr>
+        <w:t xml:space="preserve">We think we are about 75% done with the </w:t>
+      </w:r>
+      <w:proofErr w:type="gramStart"/>
+      <w:r>
+        <w:rPr>
+          <w:rFonts w:ascii="Cambria" w:hAnsi="Cambria"/>
+          <w:color w:val="0432FF"/>
+        </w:rPr>
+        <w:t>back end</w:t>
+      </w:r>
+      <w:proofErr w:type="gramEnd"/>
+      <w:r>
+        <w:rPr>
+          <w:rFonts w:ascii="Cambria" w:hAnsi="Cambria"/>
+          <w:color w:val="0432FF"/>
+        </w:rPr>
+        <w:t xml:space="preserve"> database side of the project. Our decomposition is pretty much done into smaller tables, which was pretty trivial because the data came nicely in a way that was already decomposed. We then wrote a bunch of core stored procedures that will serve as the core functionality for users to filter </w:t>
+      </w:r>
+      <w:proofErr w:type="gramStart"/>
+      <w:r>
+        <w:rPr>
+          <w:rFonts w:ascii="Cambria" w:hAnsi="Cambria"/>
+          <w:color w:val="0432FF"/>
+        </w:rPr>
+        <w:t>and  look</w:t>
+      </w:r>
+      <w:proofErr w:type="gramEnd"/>
+      <w:r>
+        <w:rPr>
+          <w:rFonts w:ascii="Cambria" w:hAnsi="Cambria"/>
+          <w:color w:val="0432FF"/>
+        </w:rPr>
+        <w:t xml:space="preserve"> up stats and attributes for their favorite pitchers. We really only have two things left: adding some DML scripts with some triggers that allow users to add/update data (although this isn’t really too practical) and then some more advanced stored procedures that will allow the users more flexibility in searching the database.</w:t>
+      </w:r>
+    </w:p>
+    <w:p>
+      <w:pPr>
+        <w:pStyle w:val="Exerciseindented"/>
+      </w:pPr>
+      <w:r>
+        <w:br/>
+      </w:r>
+      <w:r>
+        <w:br/>
+      </w:r>
     </w:p>
     <w:p>
       <w:pPr>
         <w:pStyle w:val="Heading2"/>
       </w:pPr>
       <w:r>
+        <w:lastRenderedPageBreak/>
         <w:t>Front end:</w:t>
       </w:r>
     </w:p>
@@ -357,38 +641,185 @@
         <w:rPr>
           <w:rFonts w:asciiTheme="minorHAnsi" w:hAnsiTheme="minorHAnsi"/>
         </w:rPr>
+        <w:t xml:space="preserve">Attach </w:t>
+      </w:r>
+      <w:r>
+        <w:rPr>
+          <w:rFonts w:asciiTheme="minorHAnsi" w:hAnsiTheme="minorHAnsi"/>
+        </w:rPr>
+        <w:t>screenshot</w:t>
+      </w:r>
+      <w:r>
+        <w:rPr>
+          <w:rFonts w:asciiTheme="minorHAnsi" w:hAnsiTheme="minorHAnsi"/>
+        </w:rPr>
+        <w:t>s</w:t>
+      </w:r>
+      <w:r>
+        <w:rPr>
+          <w:rFonts w:asciiTheme="minorHAnsi" w:hAnsiTheme="minorHAnsi"/>
+        </w:rPr>
+        <w:t xml:space="preserve"> of the browser showing </w:t>
+      </w:r>
+      <w:r>
+        <w:rPr>
+          <w:rFonts w:asciiTheme="minorHAnsi" w:hAnsiTheme="minorHAnsi"/>
+        </w:rPr>
+        <w:t>different UI pages.</w:t>
+      </w:r>
+      <w:r>
+        <w:rPr>
+          <w:rFonts w:asciiTheme="minorHAnsi" w:hAnsiTheme="minorHAnsi"/>
+        </w:rPr>
+        <w:t xml:space="preserve"> (At least 2 excluding home page)</w:t>
+      </w:r>
+    </w:p>
+    <w:p>
+      <w:pPr>
+        <w:pStyle w:val="Exerciseindented"/>
+        <w:rPr>
+          <w:rFonts w:asciiTheme="minorHAnsi" w:hAnsiTheme="minorHAnsi"/>
+        </w:rPr>
+      </w:pPr>
+      <w:r>
+        <w:rPr>
+          <w:rFonts w:asciiTheme="minorHAnsi" w:hAnsiTheme="minorHAnsi"/>
+          <w:noProof/>
+        </w:rPr>
+        <w:drawing>
+          <wp:inline distT="0" distB="0" distL="0" distR="0" wp14:anchorId="1B458322" wp14:editId="77DEF865">
+            <wp:extent cx="5486400" cy="3205480"/>
+            <wp:effectExtent l="0" t="0" r="0" b="0"/>
+            <wp:docPr id="7" name="Picture 7"/>
+            <wp:cNvGraphicFramePr>
+              <a:graphicFrameLocks xmlns:a="http://schemas.openxmlformats.org/drawingml/2006/main" noChangeAspect="1"/>
+            </wp:cNvGraphicFramePr>
+            <a:graphic xmlns:a="http://schemas.openxmlformats.org/drawingml/2006/main">
+              <a:graphicData uri="http://schemas.openxmlformats.org/drawingml/2006/picture">
+                <pic:pic xmlns:pic="http://schemas.openxmlformats.org/drawingml/2006/picture">
+                  <pic:nvPicPr>
+                    <pic:cNvPr id="7" name="Screen Shot 2022-04-15 at 10.56.48 PM.png"/>
+                    <pic:cNvPicPr/>
+                  </pic:nvPicPr>
+                  <pic:blipFill>
+                    <a:blip r:embed="rId9"/>
+                    <a:stretch>
+                      <a:fillRect/>
+                    </a:stretch>
+                  </pic:blipFill>
+                  <pic:spPr>
+                    <a:xfrm>
+                      <a:off x="0" y="0"/>
+                      <a:ext cx="5486400" cy="3205480"/>
+                    </a:xfrm>
+                    <a:prstGeom prst="rect">
+                      <a:avLst/>
+                    </a:prstGeom>
+                  </pic:spPr>
+                </pic:pic>
+              </a:graphicData>
+            </a:graphic>
+          </wp:inline>
+        </w:drawing>
+      </w:r>
+    </w:p>
+    <w:p>
+      <w:pPr>
+        <w:pStyle w:val="Exerciseindented"/>
+        <w:rPr>
+          <w:rFonts w:asciiTheme="minorHAnsi" w:hAnsiTheme="minorHAnsi"/>
+        </w:rPr>
+      </w:pPr>
+      <w:r>
+        <w:rPr>
+          <w:rFonts w:asciiTheme="minorHAnsi" w:hAnsiTheme="minorHAnsi"/>
+          <w:noProof/>
+        </w:rPr>
+        <w:drawing>
+          <wp:inline distT="0" distB="0" distL="0" distR="0" wp14:anchorId="2E8E9296" wp14:editId="0294429A">
+            <wp:extent cx="5486400" cy="3206750"/>
+            <wp:effectExtent l="0" t="0" r="0" b="6350"/>
+            <wp:docPr id="8" name="Picture 8"/>
+            <wp:cNvGraphicFramePr>
+              <a:graphicFrameLocks xmlns:a="http://schemas.openxmlformats.org/drawingml/2006/main" noChangeAspect="1"/>
+            </wp:cNvGraphicFramePr>
+            <a:graphic xmlns:a="http://schemas.openxmlformats.org/drawingml/2006/main">
+              <a:graphicData uri="http://schemas.openxmlformats.org/drawingml/2006/picture">
+                <pic:pic xmlns:pic="http://schemas.openxmlformats.org/drawingml/2006/picture">
+                  <pic:nvPicPr>
+                    <pic:cNvPr id="8" name="Screen Shot 2022-04-15 at 10.57.21 PM.png"/>
+                    <pic:cNvPicPr/>
+                  </pic:nvPicPr>
+                  <pic:blipFill>
+                    <a:blip r:embed="rId10"/>
+                    <a:stretch>
+                      <a:fillRect/>
+                    </a:stretch>
+                  </pic:blipFill>
+                  <pic:spPr>
+                    <a:xfrm>
+                      <a:off x="0" y="0"/>
+                      <a:ext cx="5486400" cy="3206750"/>
+                    </a:xfrm>
+                    <a:prstGeom prst="rect">
+                      <a:avLst/>
+                    </a:prstGeom>
+                  </pic:spPr>
+                </pic:pic>
+              </a:graphicData>
+            </a:graphic>
+          </wp:inline>
+        </w:drawing>
+      </w:r>
+    </w:p>
+    <w:p>
+      <w:pPr>
+        <w:pStyle w:val="Exerciseindented"/>
+        <w:rPr>
+          <w:rFonts w:asciiTheme="minorHAnsi" w:hAnsiTheme="minorHAnsi"/>
+        </w:rPr>
+      </w:pPr>
+      <w:r>
+        <w:rPr>
+          <w:rFonts w:asciiTheme="minorHAnsi" w:hAnsiTheme="minorHAnsi"/>
+          <w:noProof/>
+        </w:rPr>
         <w:lastRenderedPageBreak/>
-        <w:t xml:space="preserve">Attach </w:t>
-      </w:r>
-      <w:r>
-        <w:rPr>
-          <w:rFonts w:asciiTheme="minorHAnsi" w:hAnsiTheme="minorHAnsi"/>
-        </w:rPr>
-        <w:t>screenshot</w:t>
-      </w:r>
-      <w:r>
-        <w:rPr>
-          <w:rFonts w:asciiTheme="minorHAnsi" w:hAnsiTheme="minorHAnsi"/>
-        </w:rPr>
-        <w:t>s</w:t>
-      </w:r>
-      <w:r>
-        <w:rPr>
-          <w:rFonts w:asciiTheme="minorHAnsi" w:hAnsiTheme="minorHAnsi"/>
-        </w:rPr>
-        <w:t xml:space="preserve"> of the browser showing </w:t>
-      </w:r>
-      <w:r>
-        <w:rPr>
-          <w:rFonts w:asciiTheme="minorHAnsi" w:hAnsiTheme="minorHAnsi"/>
-        </w:rPr>
-        <w:t>different UI pages.</w:t>
-      </w:r>
-      <w:r>
-        <w:rPr>
-          <w:rFonts w:asciiTheme="minorHAnsi" w:hAnsiTheme="minorHAnsi"/>
-        </w:rPr>
-        <w:t xml:space="preserve"> (At least 2 excluding home page)</w:t>
+        <w:drawing>
+          <wp:inline distT="0" distB="0" distL="0" distR="0" wp14:anchorId="700F8A91" wp14:editId="073915D1">
+            <wp:extent cx="5486400" cy="3200400"/>
+            <wp:effectExtent l="0" t="0" r="0" b="0"/>
+            <wp:docPr id="9" name="Picture 9"/>
+            <wp:cNvGraphicFramePr>
+              <a:graphicFrameLocks xmlns:a="http://schemas.openxmlformats.org/drawingml/2006/main" noChangeAspect="1"/>
+            </wp:cNvGraphicFramePr>
+            <a:graphic xmlns:a="http://schemas.openxmlformats.org/drawingml/2006/main">
+              <a:graphicData uri="http://schemas.openxmlformats.org/drawingml/2006/picture">
+                <pic:pic xmlns:pic="http://schemas.openxmlformats.org/drawingml/2006/picture">
+                  <pic:nvPicPr>
+                    <pic:cNvPr id="9" name="Screen Shot 2022-04-15 at 10.57.35 PM.png"/>
+                    <pic:cNvPicPr/>
+                  </pic:nvPicPr>
+                  <pic:blipFill>
+                    <a:blip r:embed="rId11"/>
+                    <a:stretch>
+                      <a:fillRect/>
+                    </a:stretch>
+                  </pic:blipFill>
+                  <pic:spPr>
+                    <a:xfrm>
+                      <a:off x="0" y="0"/>
+                      <a:ext cx="5486400" cy="3200400"/>
+                    </a:xfrm>
+                    <a:prstGeom prst="rect">
+                      <a:avLst/>
+                    </a:prstGeom>
+                  </pic:spPr>
+                </pic:pic>
+              </a:graphicData>
+            </a:graphic>
+          </wp:inline>
+        </w:drawing>
       </w:r>
     </w:p>
     <w:p>
@@ -430,6 +861,142 @@
     <w:p>
       <w:pPr>
         <w:pStyle w:val="Exerciseindented"/>
+        <w:rPr>
+          <w:rFonts w:asciiTheme="minorHAnsi" w:hAnsiTheme="minorHAnsi"/>
+          <w:color w:val="0432FF"/>
+        </w:rPr>
+      </w:pPr>
+      <w:r>
+        <w:rPr>
+          <w:rFonts w:asciiTheme="minorHAnsi" w:hAnsiTheme="minorHAnsi"/>
+          <w:noProof/>
+        </w:rPr>
+        <w:drawing>
+          <wp:anchor distT="0" distB="0" distL="114300" distR="114300" simplePos="0" relativeHeight="251659264" behindDoc="0" locked="0" layoutInCell="1" allowOverlap="1" wp14:anchorId="7C864830" wp14:editId="30FC835C">
+            <wp:simplePos x="0" y="0"/>
+            <wp:positionH relativeFrom="margin">
+              <wp:posOffset>233045</wp:posOffset>
+            </wp:positionH>
+            <wp:positionV relativeFrom="margin">
+              <wp:posOffset>4229735</wp:posOffset>
+            </wp:positionV>
+            <wp:extent cx="2752090" cy="3731260"/>
+            <wp:effectExtent l="0" t="0" r="3810" b="2540"/>
+            <wp:wrapSquare wrapText="bothSides"/>
+            <wp:docPr id="10" name="Picture 10"/>
+            <wp:cNvGraphicFramePr>
+              <a:graphicFrameLocks xmlns:a="http://schemas.openxmlformats.org/drawingml/2006/main" noChangeAspect="1"/>
+            </wp:cNvGraphicFramePr>
+            <a:graphic xmlns:a="http://schemas.openxmlformats.org/drawingml/2006/main">
+              <a:graphicData uri="http://schemas.openxmlformats.org/drawingml/2006/picture">
+                <pic:pic xmlns:pic="http://schemas.openxmlformats.org/drawingml/2006/picture">
+                  <pic:nvPicPr>
+                    <pic:cNvPr id="10" name="Screen Shot 2022-04-15 at 10.58.29 PM.png"/>
+                    <pic:cNvPicPr/>
+                  </pic:nvPicPr>
+                  <pic:blipFill>
+                    <a:blip r:embed="rId12"/>
+                    <a:stretch>
+                      <a:fillRect/>
+                    </a:stretch>
+                  </pic:blipFill>
+                  <pic:spPr>
+                    <a:xfrm>
+                      <a:off x="0" y="0"/>
+                      <a:ext cx="2752090" cy="3731260"/>
+                    </a:xfrm>
+                    <a:prstGeom prst="rect">
+                      <a:avLst/>
+                    </a:prstGeom>
+                  </pic:spPr>
+                </pic:pic>
+              </a:graphicData>
+            </a:graphic>
+            <wp14:sizeRelH relativeFrom="margin">
+              <wp14:pctWidth>0</wp14:pctWidth>
+            </wp14:sizeRelH>
+            <wp14:sizeRelV relativeFrom="margin">
+              <wp14:pctHeight>0</wp14:pctHeight>
+            </wp14:sizeRelV>
+          </wp:anchor>
+        </w:drawing>
+      </w:r>
+      <w:r>
+        <w:rPr>
+          <w:rFonts w:asciiTheme="minorHAnsi" w:hAnsiTheme="minorHAnsi"/>
+          <w:color w:val="0432FF"/>
+        </w:rPr>
+        <w:t>Django view functions (query database from the front end)</w:t>
+      </w:r>
+    </w:p>
+    <w:p>
+      <w:pPr>
+        <w:pStyle w:val="Exerciseindented"/>
+        <w:rPr>
+          <w:rFonts w:asciiTheme="minorHAnsi" w:hAnsiTheme="minorHAnsi"/>
+        </w:rPr>
+      </w:pPr>
+      <w:r>
+        <w:rPr>
+          <w:rFonts w:asciiTheme="minorHAnsi" w:hAnsiTheme="minorHAnsi"/>
+          <w:noProof/>
+        </w:rPr>
+        <w:drawing>
+          <wp:anchor distT="0" distB="0" distL="114300" distR="114300" simplePos="0" relativeHeight="251658240" behindDoc="0" locked="0" layoutInCell="1" allowOverlap="1" wp14:anchorId="021D628D" wp14:editId="465FF54A">
+            <wp:simplePos x="0" y="0"/>
+            <wp:positionH relativeFrom="margin">
+              <wp:posOffset>3022600</wp:posOffset>
+            </wp:positionH>
+            <wp:positionV relativeFrom="margin">
+              <wp:posOffset>4223385</wp:posOffset>
+            </wp:positionV>
+            <wp:extent cx="2792730" cy="3747135"/>
+            <wp:effectExtent l="0" t="0" r="1270" b="0"/>
+            <wp:wrapSquare wrapText="bothSides"/>
+            <wp:docPr id="12" name="Picture 12"/>
+            <wp:cNvGraphicFramePr>
+              <a:graphicFrameLocks xmlns:a="http://schemas.openxmlformats.org/drawingml/2006/main" noChangeAspect="1"/>
+            </wp:cNvGraphicFramePr>
+            <a:graphic xmlns:a="http://schemas.openxmlformats.org/drawingml/2006/main">
+              <a:graphicData uri="http://schemas.openxmlformats.org/drawingml/2006/picture">
+                <pic:pic xmlns:pic="http://schemas.openxmlformats.org/drawingml/2006/picture">
+                  <pic:nvPicPr>
+                    <pic:cNvPr id="12" name="Screen Shot 2022-04-15 at 10.59.24 PM.png"/>
+                    <pic:cNvPicPr/>
+                  </pic:nvPicPr>
+                  <pic:blipFill>
+                    <a:blip r:embed="rId13"/>
+                    <a:stretch>
+                      <a:fillRect/>
+                    </a:stretch>
+                  </pic:blipFill>
+                  <pic:spPr>
+                    <a:xfrm>
+                      <a:off x="0" y="0"/>
+                      <a:ext cx="2792730" cy="3747135"/>
+                    </a:xfrm>
+                    <a:prstGeom prst="rect">
+                      <a:avLst/>
+                    </a:prstGeom>
+                  </pic:spPr>
+                </pic:pic>
+              </a:graphicData>
+            </a:graphic>
+          </wp:anchor>
+        </w:drawing>
+      </w:r>
+    </w:p>
+    <w:p>
+      <w:pPr>
+        <w:pStyle w:val="Exerciseindented"/>
+        <w:rPr>
+          <w:rFonts w:asciiTheme="minorHAnsi" w:hAnsiTheme="minorHAnsi"/>
+        </w:rPr>
+      </w:pPr>
+    </w:p>
+    <w:p>
+      <w:pPr>
+        <w:pStyle w:val="Exerciseindented"/>
         <w:numPr>
           <w:ilvl w:val="2"/>
           <w:numId w:val="3"/>
@@ -598,13 +1165,46 @@
         </w:rPr>
         <w:t>Describe what is completed and what is left.  2-3 sentences.</w:t>
       </w:r>
-      <w:bookmarkStart w:id="0" w:name="_GoBack"/>
-      <w:bookmarkEnd w:id="0"/>
-    </w:p>
-    <w:p>
-      <w:pPr>
-        <w:pStyle w:val="Exerciseindented"/>
-      </w:pPr>
+    </w:p>
+    <w:p>
+      <w:pPr>
+        <w:pStyle w:val="Exerciseindented"/>
+        <w:rPr>
+          <w:rFonts w:ascii="Cambria" w:hAnsi="Cambria"/>
+        </w:rPr>
+      </w:pPr>
+    </w:p>
+    <w:p>
+      <w:pPr>
+        <w:pStyle w:val="Exerciseindented"/>
+        <w:rPr>
+          <w:rFonts w:ascii="Cambria" w:hAnsi="Cambria"/>
+          <w:color w:val="0432FF"/>
+        </w:rPr>
+      </w:pPr>
+      <w:r>
+        <w:rPr>
+          <w:rFonts w:ascii="Cambria" w:hAnsi="Cambria"/>
+          <w:color w:val="0432FF"/>
+        </w:rPr>
+        <w:t xml:space="preserve">The front-end application is in good shape, as we have written the majority of the code for all of our necessary page templates (useable for all different query result sets). We have also set up routing and navigation, so all </w:t>
+      </w:r>
+      <w:proofErr w:type="spellStart"/>
+      <w:r>
+        <w:rPr>
+          <w:rFonts w:ascii="Cambria" w:hAnsi="Cambria"/>
+          <w:color w:val="0432FF"/>
+        </w:rPr>
+        <w:t>compoonents</w:t>
+      </w:r>
+      <w:proofErr w:type="spellEnd"/>
+      <w:r>
+        <w:rPr>
+          <w:rFonts w:ascii="Cambria" w:hAnsi="Cambria"/>
+          <w:color w:val="0432FF"/>
+        </w:rPr>
+        <w:t xml:space="preserve"> of the application are connected. Because we have not yet completed all of the desired styling and UI functionality (i.e. page navigation, filtering, sorting, etc.), we would say we are about 70% done with the front-end side. </w:t>
+      </w:r>
     </w:p>
     <w:p>
       <w:pPr>
@@ -635,6 +1235,36 @@
     <w:p>
       <w:pPr>
         <w:pStyle w:val="Exerciseindented"/>
+        <w:rPr>
+          <w:rFonts w:asciiTheme="minorHAnsi" w:hAnsiTheme="minorHAnsi"/>
+          <w:color w:val="0432FF"/>
+        </w:rPr>
+      </w:pPr>
+      <w:r>
+        <w:rPr>
+          <w:rFonts w:asciiTheme="minorHAnsi" w:hAnsiTheme="minorHAnsi"/>
+          <w:color w:val="0432FF"/>
+        </w:rPr>
+        <w:t xml:space="preserve">We have not yet </w:t>
+      </w:r>
+      <w:r>
+        <w:rPr>
+          <w:rFonts w:asciiTheme="minorHAnsi" w:hAnsiTheme="minorHAnsi"/>
+          <w:color w:val="0432FF"/>
+        </w:rPr>
+        <w:t>begun</w:t>
+      </w:r>
+      <w:r>
+        <w:rPr>
+          <w:rFonts w:asciiTheme="minorHAnsi" w:hAnsiTheme="minorHAnsi"/>
+          <w:color w:val="0432FF"/>
+        </w:rPr>
+        <w:t xml:space="preserve"> work on the final report, but we have made sure to maintain documentation of what we have accomplished so that when we get to the report, we will have all the necessary info.</w:t>
+      </w:r>
+    </w:p>
+    <w:p>
+      <w:pPr>
+        <w:pStyle w:val="Exerciseindented"/>
         <w:numPr>
           <w:ilvl w:val="0"/>
           <w:numId w:val="6"/>
@@ -648,6 +1278,24 @@
           <w:rFonts w:asciiTheme="minorHAnsi" w:hAnsiTheme="minorHAnsi"/>
         </w:rPr>
         <w:t>Which tool you are planning to use to create a demo video of your application?</w:t>
+      </w:r>
+      <w:bookmarkStart w:id="0" w:name="_GoBack"/>
+      <w:bookmarkEnd w:id="0"/>
+    </w:p>
+    <w:p>
+      <w:pPr>
+        <w:pStyle w:val="Exerciseindented"/>
+        <w:rPr>
+          <w:rFonts w:asciiTheme="minorHAnsi" w:hAnsiTheme="minorHAnsi"/>
+          <w:color w:val="0432FF"/>
+        </w:rPr>
+      </w:pPr>
+      <w:r>
+        <w:rPr>
+          <w:rFonts w:asciiTheme="minorHAnsi" w:hAnsiTheme="minorHAnsi"/>
+          <w:color w:val="0432FF"/>
+        </w:rPr>
+        <w:t>We will most likely create a screen recording using QuickTime and a voice over using Voice Memos to demo our application.</w:t>
       </w:r>
     </w:p>
     <w:p>
@@ -909,6 +1557,7 @@
         <w:rPr>
           <w:rFonts w:cs="Helvetica"/>
         </w:rPr>
+        <w:lastRenderedPageBreak/>
         <w:t>Each member of the team must make the submission of same file.</w:t>
       </w:r>
     </w:p>
@@ -961,7 +1610,6 @@
         </w:numPr>
       </w:pPr>
       <w:r>
-        <w:lastRenderedPageBreak/>
         <w:t>Clear evidence of work completed.</w:t>
       </w:r>
     </w:p>

</xml_diff>